<commit_message>
complete hdtc kieu moi
</commit_message>
<xml_diff>
--- a/src/main/resources/templates/File3.docx
+++ b/src/main/resources/templates/File3.docx
@@ -158,7 +158,7 @@
                 </mc:Choice>
                 <mc:Fallback>
                   <w:pict>
-                    <v:line w14:anchorId="20390461" id="Straight Connector 1" o:spid="_x0000_s1026" style="position:absolute;z-index:251658752;visibility:visible;mso-wrap-style:square;mso-wrap-distance-left:9pt;mso-wrap-distance-top:0;mso-wrap-distance-right:9pt;mso-wrap-distance-bottom:0;mso-position-horizontal:absolute;mso-position-horizontal-relative:text;mso-position-vertical:absolute;mso-position-vertical-relative:text" from="63.7pt,.9pt" to="216.1pt,.9pt" o:gfxdata="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" strokecolor="#4579b8 [3044]"/>
+                    <v:line w14:anchorId="1CF25372" id="Straight Connector 1" o:spid="_x0000_s1026" style="position:absolute;z-index:251658752;visibility:visible;mso-wrap-style:square;mso-wrap-distance-left:9pt;mso-wrap-distance-top:0;mso-wrap-distance-right:9pt;mso-wrap-distance-bottom:0;mso-position-horizontal:absolute;mso-position-horizontal-relative:text;mso-position-vertical:absolute;mso-position-vertical-relative:text" from="63.7pt,.9pt" to="216.1pt,.9pt" o:gfxdata="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" strokecolor="#4579b8 [3044]"/>
                   </w:pict>
                 </mc:Fallback>
               </mc:AlternateContent>
@@ -2993,12 +2993,8 @@
                 <w:sz w:val="24"/>
               </w:rPr>
             </w:pPr>
-            <w:r>
-              <w:rPr>
-                <w:sz w:val="24"/>
-              </w:rPr>
-              <w:t xml:space="preserve">Mục đích sử dụng: </w:t>
-            </w:r>
+            <w:bookmarkStart w:id="0" w:name="_GoBack"/>
+            <w:bookmarkEnd w:id="0"/>
             <w:r>
               <w:rPr>
                 <w:rFonts w:cs="Times New Roman"/>
@@ -5402,8 +5398,6 @@
                 <w:szCs w:val="24"/>
               </w:rPr>
             </w:pPr>
-            <w:bookmarkStart w:id="0" w:name="_GoBack"/>
-            <w:bookmarkEnd w:id="0"/>
             <w:r>
               <w:rPr>
                 <w:rFonts w:eastAsia="Times New Roman" w:cs="Times New Roman"/>
@@ -7031,7 +7025,7 @@
 </file>
 
 <file path=customXml/itemProps1.xml><?xml version="1.0" encoding="utf-8"?>
-<ds:datastoreItem xmlns:ds="http://schemas.openxmlformats.org/officeDocument/2006/customXml" ds:itemID="{86DC2DDE-B44B-4527-8398-09C8FEBF473C}">
+<ds:datastoreItem xmlns:ds="http://schemas.openxmlformats.org/officeDocument/2006/customXml" ds:itemID="{2D5884BE-C5D1-4857-B576-966FC1BD7957}">
   <ds:schemaRefs>
     <ds:schemaRef ds:uri="http://schemas.openxmlformats.org/officeDocument/2006/bibliography"/>
   </ds:schemaRefs>

</xml_diff>